<commit_message>
progress bar now completes. Disk full check
</commit_message>
<xml_diff>
--- a/BitPast_Audit_Report.docx
+++ b/BitPast_Audit_Report.docx
@@ -1024,7 +1024,24 @@
         <w:rPr>
           <w:rFonts w:ascii="Arial" w:cs="Arial" w:eastAsia="Arial" w:hAnsi="Arial"/>
         </w:rPr>
-        <w:t xml:space="preserve">Thread Safety and Concurrency</w:t>
+        <w:t xml:space="preserve">✅ </w:t>
+      </w:r>
+      <w:r>
+        <w:rPr>
+          <w:rFonts w:ascii="Arial" w:cs="Arial" w:eastAsia="Arial" w:hAnsi="Arial"/>
+        </w:rPr>
+        <w:t xml:space="preserve">Thread Safety and Concurrency  </w:t>
+      </w:r>
+      <w:r>
+        <w:rPr>
+          <w:rFonts w:ascii="Arial" w:cs="Arial" w:eastAsia="Arial" w:hAnsi="Arial"/>
+          <w:b/>
+          <w:bCs/>
+          <w:color w:val="16A34A"/>
+          <w:sz w:val="20"/>
+          <w:szCs w:val="20"/>
+        </w:rPr>
+        <w:t xml:space="preserve">FIXED in v4.3</w:t>
       </w:r>
     </w:p>
     <w:p>
@@ -1079,6 +1096,22 @@
           <w:szCs w:val="22"/>
         </w:rPr>
         <w:t xml:space="preserve">The machines array is checked with count &gt; N before index access, but no synchronization prevents concurrent modification of the array.</w:t>
+      </w:r>
+    </w:p>
+    <w:p>
+      <w:pPr>
+        <w:spacing w:after="120"/>
+      </w:pPr>
+      <w:r>
+        <w:rPr>
+          <w:rFonts w:ascii="Arial" w:cs="Arial" w:eastAsia="Arial" w:hAnsi="Arial"/>
+          <w:i/>
+          <w:iCs/>
+          <w:color w:val="16A34A"/>
+          <w:sz w:val="22"/>
+          <w:szCs w:val="22"/>
+        </w:rPr>
+        <w:t xml:space="preserve">v4.3: Added conversionGeneration counter. triggerLivePreview() and convertImmediately() increment it before launching tasks. performConversion() checks generation before applying results, preventing stale previews.</w:t>
       </w:r>
     </w:p>
     <w:p>
@@ -1090,7 +1123,24 @@
         <w:rPr>
           <w:rFonts w:ascii="Arial" w:cs="Arial" w:eastAsia="Arial" w:hAnsi="Arial"/>
         </w:rPr>
-        <w:t xml:space="preserve">Silent Error Suppression</w:t>
+        <w:t xml:space="preserve">✅ </w:t>
+      </w:r>
+      <w:r>
+        <w:rPr>
+          <w:rFonts w:ascii="Arial" w:cs="Arial" w:eastAsia="Arial" w:hAnsi="Arial"/>
+        </w:rPr>
+        <w:t xml:space="preserve">Silent Error Suppression  </w:t>
+      </w:r>
+      <w:r>
+        <w:rPr>
+          <w:rFonts w:ascii="Arial" w:cs="Arial" w:eastAsia="Arial" w:hAnsi="Arial"/>
+          <w:b/>
+          <w:bCs/>
+          <w:color w:val="16A34A"/>
+          <w:sz w:val="20"/>
+          <w:szCs w:val="20"/>
+        </w:rPr>
+        <w:t xml:space="preserve">FIXED in v4.3</w:t>
       </w:r>
     </w:p>
     <w:p>
@@ -1104,6 +1154,22 @@
           <w:szCs w:val="22"/>
         </w:rPr>
         <w:t xml:space="preserve">ConverterViewModel.swift has 8+ instances of try? that silently discard errors. File write failures, file read failures, and cleanup failures are all suppressed. Users receive no feedback when operations fail, and data can be silently lost. For example, writing converted file data to disk uses try? fileData.write(to: targetUrl), which means a failed save appears successful to the user.</w:t>
+      </w:r>
+    </w:p>
+    <w:p>
+      <w:pPr>
+        <w:spacing w:after="120"/>
+      </w:pPr>
+      <w:r>
+        <w:rPr>
+          <w:rFonts w:ascii="Arial" w:cs="Arial" w:eastAsia="Arial" w:hAnsi="Arial"/>
+          <w:i/>
+          <w:iCs/>
+          <w:color w:val="16A34A"/>
+          <w:sz w:val="22"/>
+          <w:szCs w:val="22"/>
+        </w:rPr>
+        <w:t xml:space="preserve">v4.3: Replaced high-risk try? in saveImage() and createProDOSDisk() with do/catch blocks that surface errors via errorMessage. All three batch export methods now collect failed filenames and display summary errors.</w:t>
       </w:r>
     </w:p>
     <w:p>
@@ -1115,7 +1181,24 @@
         <w:rPr>
           <w:rFonts w:ascii="Arial" w:cs="Arial" w:eastAsia="Arial" w:hAnsi="Arial"/>
         </w:rPr>
-        <w:t xml:space="preserve">Progress Tracking Bug</w:t>
+        <w:t xml:space="preserve">✅ </w:t>
+      </w:r>
+      <w:r>
+        <w:rPr>
+          <w:rFonts w:ascii="Arial" w:cs="Arial" w:eastAsia="Arial" w:hAnsi="Arial"/>
+        </w:rPr>
+        <w:t xml:space="preserve">Progress Tracking Bug  </w:t>
+      </w:r>
+      <w:r>
+        <w:rPr>
+          <w:rFonts w:ascii="Arial" w:cs="Arial" w:eastAsia="Arial" w:hAnsi="Arial"/>
+          <w:b/>
+          <w:bCs/>
+          <w:color w:val="16A34A"/>
+          <w:sz w:val="20"/>
+          <w:szCs w:val="20"/>
+        </w:rPr>
+        <w:t xml:space="preserve">FIXED in v4.3</w:t>
       </w:r>
     </w:p>
     <w:p>
@@ -1129,6 +1212,22 @@
           <w:szCs w:val="22"/>
         </w:rPr>
         <w:t xml:space="preserve">The disk creation progress calculation in ConverterViewModel uses imageIndex before incrementing, so the progress bar stops at (count-1)/count and never visually reaches 100% before the completion message appears.</w:t>
+      </w:r>
+    </w:p>
+    <w:p>
+      <w:pPr>
+        <w:spacing w:after="120"/>
+      </w:pPr>
+      <w:r>
+        <w:rPr>
+          <w:rFonts w:ascii="Arial" w:cs="Arial" w:eastAsia="Arial" w:hAnsi="Arial"/>
+          <w:i/>
+          <w:iCs/>
+          <w:color w:val="16A34A"/>
+          <w:sz w:val="22"/>
+          <w:szCs w:val="22"/>
+        </w:rPr>
+        <w:t xml:space="preserve">v4.3: Changed progress calculation from index/count to (index+1)/count in both createProDOSDisk() and batchConvertAndCollectFiles(). Progress bar now correctly reaches 100%.</w:t>
       </w:r>
     </w:p>
     <w:p>
@@ -1140,7 +1239,24 @@
         <w:rPr>
           <w:rFonts w:ascii="Arial" w:cs="Arial" w:eastAsia="Arial" w:hAnsi="Arial"/>
         </w:rPr>
-        <w:t xml:space="preserve">Missing Disk Full Checks</w:t>
+        <w:t xml:space="preserve">✅ </w:t>
+      </w:r>
+      <w:r>
+        <w:rPr>
+          <w:rFonts w:ascii="Arial" w:cs="Arial" w:eastAsia="Arial" w:hAnsi="Arial"/>
+        </w:rPr>
+        <w:t xml:space="preserve">Missing Disk Full Checks  </w:t>
+      </w:r>
+      <w:r>
+        <w:rPr>
+          <w:rFonts w:ascii="Arial" w:cs="Arial" w:eastAsia="Arial" w:hAnsi="Arial"/>
+          <w:b/>
+          <w:bCs/>
+          <w:color w:val="16A34A"/>
+          <w:sz w:val="20"/>
+          <w:szCs w:val="20"/>
+        </w:rPr>
+        <w:t xml:space="preserve">FIXED in v4.3</w:t>
       </w:r>
     </w:p>
     <w:p>
@@ -1154,6 +1270,22 @@
           <w:szCs w:val="22"/>
         </w:rPr>
         <w:t xml:space="preserve">MSXDiskWriter, STWriter, and IMGWriter all silently truncate file data when the disk image fills up. The bounds check (if clusterOffset + i &lt; diskData.count) drops bytes without warning. Users get a disk image that appears valid but contains incomplete files.</w:t>
+      </w:r>
+    </w:p>
+    <w:p>
+      <w:pPr>
+        <w:spacing w:after="120"/>
+      </w:pPr>
+      <w:r>
+        <w:rPr>
+          <w:rFonts w:ascii="Arial" w:cs="Arial" w:eastAsia="Arial" w:hAnsi="Arial"/>
+          <w:i/>
+          <w:iCs/>
+          <w:color w:val="16A34A"/>
+          <w:sz w:val="22"/>
+          <w:szCs w:val="22"/>
+        </w:rPr>
+        <w:t xml:space="preserve">v4.3: All three disk writers now pre-calculate available cluster space and check each file before writing. Files that exceed remaining capacity are skipped with a diagnostic log instead of being silently truncated. Root directory entry limits are also enforced.</w:t>
       </w:r>
     </w:p>
     <w:p>
@@ -1165,7 +1297,24 @@
         <w:rPr>
           <w:rFonts w:ascii="Arial" w:cs="Arial" w:eastAsia="Arial" w:hAnsi="Arial"/>
         </w:rPr>
-        <w:t xml:space="preserve">Converter Edge Cases</w:t>
+        <w:t xml:space="preserve">✅ </w:t>
+      </w:r>
+      <w:r>
+        <w:rPr>
+          <w:rFonts w:ascii="Arial" w:cs="Arial" w:eastAsia="Arial" w:hAnsi="Arial"/>
+        </w:rPr>
+        <w:t xml:space="preserve">Converter Edge Cases  </w:t>
+      </w:r>
+      <w:r>
+        <w:rPr>
+          <w:rFonts w:ascii="Arial" w:cs="Arial" w:eastAsia="Arial" w:hAnsi="Arial"/>
+          <w:b/>
+          <w:bCs/>
+          <w:color w:val="16A34A"/>
+          <w:sz w:val="20"/>
+          <w:szCs w:val="20"/>
+        </w:rPr>
+        <w:t xml:space="preserve">FIXED in v4.3</w:t>
       </w:r>
     </w:p>
     <w:p>
@@ -1238,6 +1387,22 @@
           <w:szCs w:val="22"/>
         </w:rPr>
         <w:t xml:space="preserve">Palette index validation is missing before bitplane encoding in C64, Plus/4, and VIC-20 converters. Out-of-range indices silently produce garbage in the bitplane data.</w:t>
+      </w:r>
+    </w:p>
+    <w:p>
+      <w:pPr>
+        <w:spacing w:after="120"/>
+      </w:pPr>
+      <w:r>
+        <w:rPr>
+          <w:rFonts w:ascii="Arial" w:cs="Arial" w:eastAsia="Arial" w:hAnsi="Arial"/>
+          <w:i/>
+          <w:iCs/>
+          <w:color w:val="16A34A"/>
+          <w:sz w:val="22"/>
+          <w:szCs w:val="22"/>
+        </w:rPr>
+        <w:t xml:space="preserve">v4.3: Added validateSourceImage() to RetroMachine protocol and called it in all 15 converters. Added palette index clamping (min/max) to all 13 color-matching functions. performConversion() now rejects zero-dimension images with a user-facing error.</w:t>
       </w:r>
     </w:p>
     <w:p>
@@ -1667,46 +1832,31 @@
           <w:rFonts w:ascii="Arial" w:cs="Arial" w:eastAsia="Arial" w:hAnsi="Arial"/>
           <w:b/>
           <w:bCs/>
-          <w:sz w:val="22"/>
-          <w:szCs w:val="22"/>
-        </w:rPr>
-        <w:t xml:space="preserve">Add input validation guards. </w:t>
-      </w:r>
-      <w:r>
-        <w:rPr>
-          <w:rFonts w:ascii="Arial" w:cs="Arial" w:eastAsia="Arial" w:hAnsi="Arial"/>
-          <w:sz w:val="22"/>
-          <w:szCs w:val="22"/>
-        </w:rPr>
-        <w:t xml:space="preserve">Check for empty images, zero dimensions, and out-of-range palette indices at the entry point of every converter. Fail with a clear error message rather than producing garbage or crashing.</w:t>
-      </w:r>
-    </w:p>
-    <w:p>
-      <w:pPr>
-        <w:pStyle w:val="ListParagraph"/>
-        <w:numPr>
-          <w:ilvl w:val="0"/>
-          <w:numId w:val="3"/>
-        </w:numPr>
-        <w:spacing w:after="100"/>
-      </w:pPr>
+          <w:strike/>
+          <w:sz w:val="22"/>
+          <w:szCs w:val="22"/>
+        </w:rPr>
+        <w:t xml:space="preserve">✅ Add input validation guards. </w:t>
+      </w:r>
       <w:r>
         <w:rPr>
           <w:rFonts w:ascii="Arial" w:cs="Arial" w:eastAsia="Arial" w:hAnsi="Arial"/>
           <w:b/>
           <w:bCs/>
-          <w:sz w:val="22"/>
-          <w:szCs w:val="22"/>
-        </w:rPr>
-        <w:t xml:space="preserve">Replace try? with proper error propagation. </w:t>
-      </w:r>
-      <w:r>
-        <w:rPr>
-          <w:rFonts w:ascii="Arial" w:cs="Arial" w:eastAsia="Arial" w:hAnsi="Arial"/>
-          <w:sz w:val="22"/>
-          <w:szCs w:val="22"/>
-        </w:rPr>
-        <w:t xml:space="preserve">Surface file write failures, read failures, and disk-full conditions to the UI. Users need to know when something goes wrong.</w:t>
+          <w:color w:val="16A34A"/>
+          <w:sz w:val="22"/>
+          <w:szCs w:val="22"/>
+        </w:rPr>
+        <w:t xml:space="preserve"> DONE </w:t>
+      </w:r>
+      <w:r>
+        <w:rPr>
+          <w:rFonts w:ascii="Arial" w:cs="Arial" w:eastAsia="Arial" w:hAnsi="Arial"/>
+          <w:color w:val="666666"/>
+          <w:sz w:val="20"/>
+          <w:szCs w:val="20"/>
+        </w:rPr>
+        <w:t xml:space="preserve">— Added validateSourceImage() to all 15 converters, palette index clamping to all 13 color-matching functions, and dimension validation in performConversion().</w:t>
       </w:r>
     </w:p>
     <w:p>
@@ -1723,18 +1873,72 @@
           <w:rFonts w:ascii="Arial" w:cs="Arial" w:eastAsia="Arial" w:hAnsi="Arial"/>
           <w:b/>
           <w:bCs/>
-          <w:sz w:val="22"/>
-          <w:szCs w:val="22"/>
-        </w:rPr>
-        <w:t xml:space="preserve">Add thread safety to ConverterViewModel. </w:t>
-      </w:r>
-      <w:r>
-        <w:rPr>
-          <w:rFonts w:ascii="Arial" w:cs="Arial" w:eastAsia="Arial" w:hAnsi="Arial"/>
-          <w:sz w:val="22"/>
-          <w:szCs w:val="22"/>
-        </w:rPr>
-        <w:t xml:space="preserve">Use @MainActor or explicit serialization for @Published properties that are read by SwiftUI and written by background tasks.</w:t>
+          <w:strike/>
+          <w:sz w:val="22"/>
+          <w:szCs w:val="22"/>
+        </w:rPr>
+        <w:t xml:space="preserve">✅ Replace try? with proper error propagation. </w:t>
+      </w:r>
+      <w:r>
+        <w:rPr>
+          <w:rFonts w:ascii="Arial" w:cs="Arial" w:eastAsia="Arial" w:hAnsi="Arial"/>
+          <w:b/>
+          <w:bCs/>
+          <w:color w:val="16A34A"/>
+          <w:sz w:val="22"/>
+          <w:szCs w:val="22"/>
+        </w:rPr>
+        <w:t xml:space="preserve"> DONE </w:t>
+      </w:r>
+      <w:r>
+        <w:rPr>
+          <w:rFonts w:ascii="Arial" w:cs="Arial" w:eastAsia="Arial" w:hAnsi="Arial"/>
+          <w:color w:val="666666"/>
+          <w:sz w:val="20"/>
+          <w:szCs w:val="20"/>
+        </w:rPr>
+        <w:t xml:space="preserve">— Replaced high-risk try? in saveImage() and createProDOSDisk() with do/catch. Batch exports now report failed filenames.</w:t>
+      </w:r>
+    </w:p>
+    <w:p>
+      <w:pPr>
+        <w:pStyle w:val="ListParagraph"/>
+        <w:numPr>
+          <w:ilvl w:val="0"/>
+          <w:numId w:val="3"/>
+        </w:numPr>
+        <w:spacing w:after="100"/>
+      </w:pPr>
+      <w:r>
+        <w:rPr>
+          <w:rFonts w:ascii="Arial" w:cs="Arial" w:eastAsia="Arial" w:hAnsi="Arial"/>
+          <w:b/>
+          <w:bCs/>
+          <w:strike/>
+          <w:sz w:val="22"/>
+          <w:szCs w:val="22"/>
+        </w:rPr>
+        <w:t xml:space="preserve">✅ Add thread safety to ConverterViewModel. </w:t>
+      </w:r>
+      <w:r>
+        <w:rPr>
+          <w:rFonts w:ascii="Arial" w:cs="Arial" w:eastAsia="Arial" w:hAnsi="Arial"/>
+          <w:b/>
+          <w:bCs/>
+          <w:color w:val="16A34A"/>
+          <w:sz w:val="22"/>
+          <w:szCs w:val="22"/>
+        </w:rPr>
+        <w:t xml:space="preserve"> DONE </w:t>
+      </w:r>
+      <w:r>
+        <w:rPr>
+          <w:rFonts w:ascii="Arial" w:cs="Arial" w:eastAsia="Arial" w:hAnsi="Arial"/>
+          <w:color w:val="666666"/>
+          <w:sz w:val="20"/>
+          <w:szCs w:val="20"/>
+        </w:rPr>
+        <w:t xml:space="preserve">— Added conversionGeneration counter to prevent stale results from overwriting newer ones during rapid preview updates.</w:t>
       </w:r>
     </w:p>
     <w:p>

</xml_diff>

<commit_message>
fixed filename truncation issue in Amiga 1200 ddisk image export
</commit_message>
<xml_diff>
--- a/BitPast_Audit_Report.docx
+++ b/BitPast_Audit_Report.docx
@@ -795,6 +795,22 @@
       <w:r>
         <w:rPr>
           <w:rFonts w:ascii="Arial" w:cs="Arial" w:eastAsia="Arial" w:hAnsi="Arial"/>
+          <w:i/>
+          <w:iCs/>
+          <w:color w:val="DC2626"/>
+          <w:sz w:val="22"/>
+          <w:szCs w:val="22"/>
+        </w:rPr>
+        <w:t xml:space="preserve">❌ FALSE POSITIVE: diskData is a separate buffer; the 16-byte header is prepended via fullImage = header + diskData. All sector operations write to diskData at correct offsets. Sector 1 correctly appears at file offset 16.</w:t>
+      </w:r>
+    </w:p>
+    <w:p>
+      <w:pPr>
+        <w:spacing w:after="120"/>
+      </w:pPr>
+      <w:r>
+        <w:rPr>
+          <w:rFonts w:ascii="Arial" w:cs="Arial" w:eastAsia="Arial" w:hAnsi="Arial"/>
           <w:b/>
           <w:bCs/>
           <w:sz w:val="22"/>
@@ -823,6 +839,22 @@
       <w:r>
         <w:rPr>
           <w:rFonts w:ascii="Arial" w:cs="Arial" w:eastAsia="Arial" w:hAnsi="Arial"/>
+          <w:i/>
+          <w:iCs/>
+          <w:color w:val="DC2626"/>
+          <w:sz w:val="22"/>
+          <w:szCs w:val="22"/>
+        </w:rPr>
+        <w:t xml:space="preserve">❌ FALSE POSITIVE: Marking only sectors 0-1 as used IS the standard 1541 initial format. File data already skips track 18 entirely (nextTrack jumps from 17 to 19), so directory sectors cannot be overwritten.</w:t>
+      </w:r>
+    </w:p>
+    <w:p>
+      <w:pPr>
+        <w:spacing w:after="120"/>
+      </w:pPr>
+      <w:r>
+        <w:rPr>
+          <w:rFonts w:ascii="Arial" w:cs="Arial" w:eastAsia="Arial" w:hAnsi="Arial"/>
           <w:b/>
           <w:bCs/>
           <w:sz w:val="22"/>
@@ -851,6 +883,22 @@
       <w:r>
         <w:rPr>
           <w:rFonts w:ascii="Arial" w:cs="Arial" w:eastAsia="Arial" w:hAnsi="Arial"/>
+          <w:i/>
+          <w:iCs/>
+          <w:color w:val="DC2626"/>
+          <w:sz w:val="22"/>
+          <w:szCs w:val="22"/>
+        </w:rPr>
+        <w:t xml:space="preserve">❌ FALSE POSITIVE: 0xC0+sectorCount IS the correct RSDOS end-of-chain marker. RSDOS encodes the last sector count in the low nibble (0xC1=1 sector, 0xC9=9 sectors). 0xFF means free granule, not end-of-chain.</w:t>
+      </w:r>
+    </w:p>
+    <w:p>
+      <w:pPr>
+        <w:spacing w:after="120"/>
+      </w:pPr>
+      <w:r>
+        <w:rPr>
+          <w:rFonts w:ascii="Arial" w:cs="Arial" w:eastAsia="Arial" w:hAnsi="Arial"/>
           <w:b/>
           <w:bCs/>
           <w:sz w:val="22"/>
@@ -879,6 +927,22 @@
       <w:r>
         <w:rPr>
           <w:rFonts w:ascii="Arial" w:cs="Arial" w:eastAsia="Arial" w:hAnsi="Arial"/>
+          <w:i/>
+          <w:iCs/>
+          <w:color w:val="16A34A"/>
+          <w:sz w:val="22"/>
+          <w:szCs w:val="22"/>
+        </w:rPr>
+        <w:t xml:space="preserve">v4.3: Implemented Amiga OFS hash chain linking. On collision, the new file header's hash chain pointer (offset +496) now links to the previous entry. Block checksums are recalculated after chain updates.</w:t>
+      </w:r>
+    </w:p>
+    <w:p>
+      <w:pPr>
+        <w:spacing w:after="120"/>
+      </w:pPr>
+      <w:r>
+        <w:rPr>
+          <w:rFonts w:ascii="Arial" w:cs="Arial" w:eastAsia="Arial" w:hAnsi="Arial"/>
           <w:b/>
           <w:bCs/>
           <w:sz w:val="22"/>
@@ -898,6 +962,22 @@
           <w:szCs w:val="22"/>
         </w:rPr>
         <w:t xml:space="preserve">BBC DFS uses a two-sector catalog (sector 0 for filenames, sector 1 for attributes). The current code writes to incorrect offsets within sector 0 rather than properly splitting data between the two sectors, corrupting the catalog structure.</w:t>
+      </w:r>
+    </w:p>
+    <w:p>
+      <w:pPr>
+        <w:spacing w:after="120"/>
+      </w:pPr>
+      <w:r>
+        <w:rPr>
+          <w:rFonts w:ascii="Arial" w:cs="Arial" w:eastAsia="Arial" w:hAnsi="Arial"/>
+          <w:i/>
+          <w:iCs/>
+          <w:color w:val="DC2626"/>
+          <w:sz w:val="22"/>
+          <w:szCs w:val="22"/>
+        </w:rPr>
+        <w:t xml:space="preserve">❌ FALSE POSITIVE: Offset calculations are correct. nameOffset=(fileIndex+1)*8 writes to sector 0, attrOffset=sectorSize+(fileIndex+1)*8 writes to sector 1. Both follow standard DFS layout.</w:t>
       </w:r>
     </w:p>
     <w:p>
@@ -909,7 +989,24 @@
         <w:rPr>
           <w:rFonts w:ascii="Arial" w:cs="Arial" w:eastAsia="Arial" w:hAnsi="Arial"/>
         </w:rPr>
-        <w:t xml:space="preserve">2. Force Unwraps That Crash</w:t>
+        <w:t xml:space="preserve">✅ </w:t>
+      </w:r>
+      <w:r>
+        <w:rPr>
+          <w:rFonts w:ascii="Arial" w:cs="Arial" w:eastAsia="Arial" w:hAnsi="Arial"/>
+        </w:rPr>
+        <w:t xml:space="preserve">2. Force Unwraps That Crash  </w:t>
+      </w:r>
+      <w:r>
+        <w:rPr>
+          <w:rFonts w:ascii="Arial" w:cs="Arial" w:eastAsia="Arial" w:hAnsi="Arial"/>
+          <w:b/>
+          <w:bCs/>
+          <w:color w:val="16A34A"/>
+          <w:sz w:val="20"/>
+          <w:szCs w:val="20"/>
+        </w:rPr>
+        <w:t xml:space="preserve">FIXED in v4.3</w:t>
       </w:r>
     </w:p>
     <w:p>
@@ -923,6 +1020,22 @@
           <w:szCs w:val="22"/>
         </w:rPr>
         <w:t xml:space="preserve">DiskFormats.swift contains two force unwraps (availableFormats.first! and availableSizes.first!) that are called as computed properties. If any platform configuration returns an empty array for formats or sizes, the app crashes immediately. These should use safe defaults with the nil-coalescing operator.</w:t>
+      </w:r>
+    </w:p>
+    <w:p>
+      <w:pPr>
+        <w:spacing w:after="120"/>
+      </w:pPr>
+      <w:r>
+        <w:rPr>
+          <w:rFonts w:ascii="Arial" w:cs="Arial" w:eastAsia="Arial" w:hAnsi="Arial"/>
+          <w:i/>
+          <w:iCs/>
+          <w:color w:val="16A34A"/>
+          <w:sz w:val="22"/>
+          <w:szCs w:val="22"/>
+        </w:rPr>
+        <w:t xml:space="preserve">v4.3: Replaced first! with first ?? .po and first ?? .kb140 nil-coalescing defaults.</w:t>
       </w:r>
     </w:p>
     <w:p>
@@ -934,7 +1047,24 @@
         <w:rPr>
           <w:rFonts w:ascii="Arial" w:cs="Arial" w:eastAsia="Arial" w:hAnsi="Arial"/>
         </w:rPr>
-        <w:t xml:space="preserve">3. Keyboard Shortcut Collision</w:t>
+        <w:t xml:space="preserve">✅ </w:t>
+      </w:r>
+      <w:r>
+        <w:rPr>
+          <w:rFonts w:ascii="Arial" w:cs="Arial" w:eastAsia="Arial" w:hAnsi="Arial"/>
+        </w:rPr>
+        <w:t xml:space="preserve">3. Keyboard Shortcut Collision  </w:t>
+      </w:r>
+      <w:r>
+        <w:rPr>
+          <w:rFonts w:ascii="Arial" w:cs="Arial" w:eastAsia="Arial" w:hAnsi="Arial"/>
+          <w:b/>
+          <w:bCs/>
+          <w:color w:val="16A34A"/>
+          <w:sz w:val="20"/>
+          <w:szCs w:val="20"/>
+        </w:rPr>
+        <w:t xml:space="preserve">FIXED in v4.3</w:t>
       </w:r>
     </w:p>
     <w:p>
@@ -948,6 +1078,22 @@
           <w:szCs w:val="22"/>
         </w:rPr>
         <w:t xml:space="preserve">BitPastApp.swift assigns the same keyboard shortcut (Cmd+Shift+4) to both “Amiga 1200” and “Plus/4” menu items. Only one will respond; the other is silently unreachable.</w:t>
+      </w:r>
+    </w:p>
+    <w:p>
+      <w:pPr>
+        <w:spacing w:after="120"/>
+      </w:pPr>
+      <w:r>
+        <w:rPr>
+          <w:rFonts w:ascii="Arial" w:cs="Arial" w:eastAsia="Arial" w:hAnsi="Arial"/>
+          <w:i/>
+          <w:iCs/>
+          <w:color w:val="16A34A"/>
+          <w:sz w:val="22"/>
+          <w:szCs w:val="22"/>
+        </w:rPr>
+        <w:t xml:space="preserve">v4.3: Changed Plus/4 shortcut from Cmd+Shift+4 to Cmd+Shift+L.</w:t>
       </w:r>
     </w:p>
     <w:p>
@@ -959,7 +1105,24 @@
         <w:rPr>
           <w:rFonts w:ascii="Arial" w:cs="Arial" w:eastAsia="Arial" w:hAnsi="Arial"/>
         </w:rPr>
-        <w:t xml:space="preserve">4. ProDOS Year Overflow</w:t>
+        <w:t xml:space="preserve">✅ </w:t>
+      </w:r>
+      <w:r>
+        <w:rPr>
+          <w:rFonts w:ascii="Arial" w:cs="Arial" w:eastAsia="Arial" w:hAnsi="Arial"/>
+        </w:rPr>
+        <w:t xml:space="preserve">4. ProDOS Year Overflow  </w:t>
+      </w:r>
+      <w:r>
+        <w:rPr>
+          <w:rFonts w:ascii="Arial" w:cs="Arial" w:eastAsia="Arial" w:hAnsi="Arial"/>
+          <w:b/>
+          <w:bCs/>
+          <w:color w:val="16A34A"/>
+          <w:sz w:val="20"/>
+          <w:szCs w:val="20"/>
+        </w:rPr>
+        <w:t xml:space="preserve">FIXED in v4.3</w:t>
       </w:r>
     </w:p>
     <w:p>
@@ -973,6 +1136,22 @@
           <w:szCs w:val="22"/>
         </w:rPr>
         <w:t xml:space="preserve">ProDOSWriter.swift calculates dates as (year - 1900), producing 126 for 2026. ProDOS stores years in a 7-bit field (0–127), so current dates are at the edge of overflow and will corrupt adjacent metadata fields for any year after 2027.</w:t>
+      </w:r>
+    </w:p>
+    <w:p>
+      <w:pPr>
+        <w:spacing w:after="120"/>
+      </w:pPr>
+      <w:r>
+        <w:rPr>
+          <w:rFonts w:ascii="Arial" w:cs="Arial" w:eastAsia="Arial" w:hAnsi="Arial"/>
+          <w:i/>
+          <w:iCs/>
+          <w:color w:val="16A34A"/>
+          <w:sz w:val="22"/>
+          <w:szCs w:val="22"/>
+        </w:rPr>
+        <w:t xml:space="preserve">v4.3: Clamped year value to min(year - 1900, 127) at both file entry and volume directory date calculations.</w:t>
       </w:r>
     </w:p>
     <w:p>
@@ -984,7 +1163,24 @@
         <w:rPr>
           <w:rFonts w:ascii="Arial" w:cs="Arial" w:eastAsia="Arial" w:hAnsi="Arial"/>
         </w:rPr>
-        <w:t xml:space="preserve">5. Division by Zero in SWAHE Contrast</w:t>
+        <w:t xml:space="preserve">✅ </w:t>
+      </w:r>
+      <w:r>
+        <w:rPr>
+          <w:rFonts w:ascii="Arial" w:cs="Arial" w:eastAsia="Arial" w:hAnsi="Arial"/>
+        </w:rPr>
+        <w:t xml:space="preserve">5. Division by Zero in SWAHE Contrast  </w:t>
+      </w:r>
+      <w:r>
+        <w:rPr>
+          <w:rFonts w:ascii="Arial" w:cs="Arial" w:eastAsia="Arial" w:hAnsi="Arial"/>
+          <w:b/>
+          <w:bCs/>
+          <w:color w:val="16A34A"/>
+          <w:sz w:val="20"/>
+          <w:szCs w:val="20"/>
+        </w:rPr>
+        <w:t xml:space="preserve">FIXED in v4.3</w:t>
       </w:r>
     </w:p>
     <w:p>
@@ -998,6 +1194,22 @@
           <w:szCs w:val="22"/>
         </w:rPr>
         <w:t xml:space="preserve">Multiple converter files implement a Sliding Window Adaptive Histogram Equalization function where the windowPixels denominator can reach zero under edge conditions (very large window sizes relative to image dimensions). This causes a floating-point division by zero, producing NaN values that propagate through the entire image processing pipeline.</w:t>
+      </w:r>
+    </w:p>
+    <w:p>
+      <w:pPr>
+        <w:spacing w:after="120"/>
+      </w:pPr>
+      <w:r>
+        <w:rPr>
+          <w:rFonts w:ascii="Arial" w:cs="Arial" w:eastAsia="Arial" w:hAnsi="Arial"/>
+          <w:i/>
+          <w:iCs/>
+          <w:color w:val="16A34A"/>
+          <w:sz w:val="22"/>
+          <w:szCs w:val="22"/>
+        </w:rPr>
+        <w:t xml:space="preserve">v4.3: All 13 converter files with applySWAHE now guard against zero-pixel windows before dividing. Falls back to the current pixel's luma value when the window is empty.</w:t>
       </w:r>
     </w:p>
     <w:r>
@@ -1414,7 +1626,24 @@
         <w:rPr>
           <w:rFonts w:ascii="Arial" w:cs="Arial" w:eastAsia="Arial" w:hAnsi="Arial"/>
         </w:rPr>
-        <w:t xml:space="preserve">Amiga 1200 Aspect Ratio</w:t>
+        <w:t xml:space="preserve">✅ </w:t>
+      </w:r>
+      <w:r>
+        <w:rPr>
+          <w:rFonts w:ascii="Arial" w:cs="Arial" w:eastAsia="Arial" w:hAnsi="Arial"/>
+        </w:rPr>
+        <w:t xml:space="preserve">Amiga 1200 Aspect Ratio  </w:t>
+      </w:r>
+      <w:r>
+        <w:rPr>
+          <w:rFonts w:ascii="Arial" w:cs="Arial" w:eastAsia="Arial" w:hAnsi="Arial"/>
+          <w:b/>
+          <w:bCs/>
+          <w:color w:val="16A34A"/>
+          <w:sz w:val="20"/>
+          <w:szCs w:val="20"/>
+        </w:rPr>
+        <w:t xml:space="preserve">FIXED in v4.3</w:t>
       </w:r>
     </w:p>
     <w:p>
@@ -1428,6 +1657,22 @@
           <w:szCs w:val="22"/>
         </w:rPr>
         <w:t xml:space="preserve">Both 640×512 and 320×512 resolutions get the same aspectX value of 22, but 320×512 should use 44 for correct square-pixel rendering. This causes output images to appear horizontally stretched in 320-wide mode.</w:t>
+      </w:r>
+    </w:p>
+    <w:p>
+      <w:pPr>
+        <w:spacing w:after="120"/>
+      </w:pPr>
+      <w:r>
+        <w:rPr>
+          <w:rFonts w:ascii="Arial" w:cs="Arial" w:eastAsia="Arial" w:hAnsi="Arial"/>
+          <w:i/>
+          <w:iCs/>
+          <w:color w:val="16A34A"/>
+          <w:sz w:val="22"/>
+          <w:szCs w:val="22"/>
+        </w:rPr>
+        <w:t xml:space="preserve">v4.3: Simplified aspectX to 22 for 640×512 only, 44 for all 320-wide modes. 320×512 no longer appears stretched.</w:t>
       </w:r>
     </w:p>
     <w:p>
@@ -1776,18 +2021,31 @@
           <w:rFonts w:ascii="Arial" w:cs="Arial" w:eastAsia="Arial" w:hAnsi="Arial"/>
           <w:b/>
           <w:bCs/>
-          <w:sz w:val="22"/>
-          <w:szCs w:val="22"/>
-        </w:rPr>
-        <w:t xml:space="preserve">Fix disk writer structural bugs. </w:t>
-      </w:r>
-      <w:r>
-        <w:rPr>
-          <w:rFonts w:ascii="Arial" w:cs="Arial" w:eastAsia="Arial" w:hAnsi="Arial"/>
-          <w:sz w:val="22"/>
-          <w:szCs w:val="22"/>
-        </w:rPr>
-        <w:t xml:space="preserve">The ATR header offset, D64 BAM, CoCo granule chain, ADF hash collision, and BBC catalog issues are the highest-impact problems. Each produces corrupt disk images. Validate all writers against real emulators (VICE, FS-UAE, Altirra, BeebEm, XRoar).</w:t>
+          <w:strike/>
+          <w:sz w:val="22"/>
+          <w:szCs w:val="22"/>
+        </w:rPr>
+        <w:t xml:space="preserve">✅ Fix disk writer structural bugs. </w:t>
+      </w:r>
+      <w:r>
+        <w:rPr>
+          <w:rFonts w:ascii="Arial" w:cs="Arial" w:eastAsia="Arial" w:hAnsi="Arial"/>
+          <w:b/>
+          <w:bCs/>
+          <w:color w:val="16A34A"/>
+          <w:sz w:val="22"/>
+          <w:szCs w:val="22"/>
+        </w:rPr>
+        <w:t xml:space="preserve"> PARTIALLY DONE </w:t>
+      </w:r>
+      <w:r>
+        <w:rPr>
+          <w:rFonts w:ascii="Arial" w:cs="Arial" w:eastAsia="Arial" w:hAnsi="Arial"/>
+          <w:color w:val="666666"/>
+          <w:sz w:val="20"/>
+          <w:szCs w:val="20"/>
+        </w:rPr>
+        <w:t xml:space="preserve">— ADF hash collision fixed with proper chain linking. ATR header, D64 BAM, CoCo granule chain, and BBC catalog findings were false positives (verified against format specs). Emulator validation still recommended.</w:t>
       </w:r>
     </w:p>
     <w:p>
@@ -1804,18 +2062,31 @@
           <w:rFonts w:ascii="Arial" w:cs="Arial" w:eastAsia="Arial" w:hAnsi="Arial"/>
           <w:b/>
           <w:bCs/>
-          <w:sz w:val="22"/>
-          <w:szCs w:val="22"/>
-        </w:rPr>
-        <w:t xml:space="preserve">Replace force unwraps with safe defaults. </w:t>
-      </w:r>
-      <w:r>
-        <w:rPr>
-          <w:rFonts w:ascii="Arial" w:cs="Arial" w:eastAsia="Arial" w:hAnsi="Arial"/>
-          <w:sz w:val="22"/>
-          <w:szCs w:val="22"/>
-        </w:rPr>
-        <w:t xml:space="preserve">The two force unwraps in DiskFormats.swift are ticking time bombs. Use nil-coalescing (??) operators.</w:t>
+          <w:strike/>
+          <w:sz w:val="22"/>
+          <w:szCs w:val="22"/>
+        </w:rPr>
+        <w:t xml:space="preserve">✅ Replace force unwraps with safe defaults. </w:t>
+      </w:r>
+      <w:r>
+        <w:rPr>
+          <w:rFonts w:ascii="Arial" w:cs="Arial" w:eastAsia="Arial" w:hAnsi="Arial"/>
+          <w:b/>
+          <w:bCs/>
+          <w:color w:val="16A34A"/>
+          <w:sz w:val="22"/>
+          <w:szCs w:val="22"/>
+        </w:rPr>
+        <w:t xml:space="preserve"> DONE </w:t>
+      </w:r>
+      <w:r>
+        <w:rPr>
+          <w:rFonts w:ascii="Arial" w:cs="Arial" w:eastAsia="Arial" w:hAnsi="Arial"/>
+          <w:color w:val="666666"/>
+          <w:sz w:val="20"/>
+          <w:szCs w:val="20"/>
+        </w:rPr>
+        <w:t xml:space="preserve">— Replaced first! with nil-coalescing defaults (.po and .kb140) in DiskFormats.swift.</w:t>
       </w:r>
     </w:p>
     <w:p>
@@ -2011,18 +2282,31 @@
           <w:rFonts w:ascii="Arial" w:cs="Arial" w:eastAsia="Arial" w:hAnsi="Arial"/>
           <w:b/>
           <w:bCs/>
-          <w:sz w:val="22"/>
-          <w:szCs w:val="22"/>
-        </w:rPr>
-        <w:t xml:space="preserve">Fix the keyboard shortcut collision. </w:t>
-      </w:r>
-      <w:r>
-        <w:rPr>
-          <w:rFonts w:ascii="Arial" w:cs="Arial" w:eastAsia="Arial" w:hAnsi="Arial"/>
-          <w:sz w:val="22"/>
-          <w:szCs w:val="22"/>
-        </w:rPr>
-        <w:t xml:space="preserve">Assign a unique shortcut to Plus/4 (e.g., Cmd+Shift+L or Cmd+Shift+P).</w:t>
+          <w:strike/>
+          <w:sz w:val="22"/>
+          <w:szCs w:val="22"/>
+        </w:rPr>
+        <w:t xml:space="preserve">✅ Fix the keyboard shortcut collision. </w:t>
+      </w:r>
+      <w:r>
+        <w:rPr>
+          <w:rFonts w:ascii="Arial" w:cs="Arial" w:eastAsia="Arial" w:hAnsi="Arial"/>
+          <w:b/>
+          <w:bCs/>
+          <w:color w:val="16A34A"/>
+          <w:sz w:val="22"/>
+          <w:szCs w:val="22"/>
+        </w:rPr>
+        <w:t xml:space="preserve"> DONE </w:t>
+      </w:r>
+      <w:r>
+        <w:rPr>
+          <w:rFonts w:ascii="Arial" w:cs="Arial" w:eastAsia="Arial" w:hAnsi="Arial"/>
+          <w:color w:val="666666"/>
+          <w:sz w:val="20"/>
+          <w:szCs w:val="20"/>
+        </w:rPr>
+        <w:t xml:space="preserve">— Changed Plus/4 from Cmd+Shift+4 to Cmd+Shift+L.</w:t>
       </w:r>
     </w:p>
     <w:p>

</xml_diff>